<commit_message>
documentations des algo de valeurs/vecteurs
</commit_message>
<xml_diff>
--- a/Boîte à Outils de Calcul Scientifique/docs/Calcul numérique des valeurs et des vecteurs propres/Jacobi.docx
+++ b/Boîte à Outils de Calcul Scientifique/docs/Calcul numérique des valeurs et des vecteurs propres/Jacobi.docx
@@ -3,12 +3,669 @@
 <w:document xmlns:wpc="http://schemas.microsoft.com/office/word/2010/wordprocessingCanvas" xmlns:cx="http://schemas.microsoft.com/office/drawing/2014/chartex" xmlns:mc="http://schemas.openxmlformats.org/markup-compatibility/2006" xmlns:o="urn:schemas-microsoft-com:office:office" xmlns:r="http://schemas.openxmlformats.org/officeDocument/2006/relationships" xmlns:m="http://schemas.openxmlformats.org/officeDocument/2006/math" xmlns:v="urn:schemas-microsoft-com:vml" xmlns:wp14="http://schemas.microsoft.com/office/word/2010/wordprocessingDrawing" xmlns:wp="http://schemas.openxmlformats.org/drawingml/2006/wordprocessingDrawing" xmlns:w10="urn:schemas-microsoft-com:office:word" xmlns:w="http://schemas.openxmlformats.org/wordprocessingml/2006/main" xmlns:w14="http://schemas.microsoft.com/office/word/2010/wordml" xmlns:w15="http://schemas.microsoft.com/office/word/2012/wordml" xmlns:w16se="http://schemas.microsoft.com/office/word/2015/wordml/symex" xmlns:wpg="http://schemas.microsoft.com/office/word/2010/wordprocessingGroup" xmlns:wpi="http://schemas.microsoft.com/office/word/2010/wordprocessingInk" xmlns:wne="http://schemas.microsoft.com/office/word/2006/wordml" xmlns:wps="http://schemas.microsoft.com/office/word/2010/wordprocessingShape" mc:Ignorable="w14 w15 w16se wp14">
   <w:body>
     <w:p>
+      <w:pPr>
+        <w:pStyle w:val="Titre1"/>
+        <w:rPr>
+          <w:rFonts w:eastAsia="Times New Roman"/>
+          <w:color w:val="B43412" w:themeColor="accent1" w:themeShade="BF"/>
+          <w:lang w:eastAsia="fr-FR"/>
+        </w:rPr>
+      </w:pPr>
       <w:bookmarkStart w:id="0" w:name="_GoBack"/>
-      <w:bookmarkEnd w:id="0"/>
+      <w:r>
+        <w:rPr>
+          <w:rFonts w:eastAsia="Times New Roman"/>
+          <w:color w:val="B43412" w:themeColor="accent1" w:themeShade="BF"/>
+          <w:lang w:eastAsia="fr-FR"/>
+        </w:rPr>
+        <w:t>Méthode de Jacobi</w:t>
+      </w:r>
     </w:p>
+    <w:bookmarkEnd w:id="0"/>
+    <w:p>
+      <w:pPr>
+        <w:pStyle w:val="Titre2"/>
+        <w:rPr>
+          <w:rFonts w:eastAsia="Times New Roman"/>
+        </w:rPr>
+      </w:pPr>
+      <w:r>
+        <w:rPr>
+          <w:rFonts w:eastAsia="Times New Roman"/>
+        </w:rPr>
+        <w:t>1. Objectif</w:t>
+      </w:r>
+    </w:p>
+    <w:p>
+      <w:pPr>
+        <w:pStyle w:val="Paragraphedeliste"/>
+        <w:rPr>
+          <w:rFonts w:eastAsia="Times New Roman"/>
+          <w:lang w:eastAsia="fr-FR"/>
+        </w:rPr>
+      </w:pPr>
+      <w:r>
+        <w:rPr>
+          <w:rFonts w:eastAsia="Times New Roman"/>
+          <w:lang w:eastAsia="fr-FR"/>
+        </w:rPr>
+        <w:t xml:space="preserve">Calcul de toutes les valeurs propres d’une matrice symétrique réelle </w:t>
+      </w:r>
+      <w:r>
+        <w:rPr>
+          <w:lang w:eastAsia="fr-FR"/>
+        </w:rPr>
+        <w:t>A</w:t>
+      </w:r>
+      <w:r>
+        <w:rPr>
+          <w:rFonts w:eastAsia="Times New Roman"/>
+          <w:lang w:eastAsia="fr-FR"/>
+        </w:rPr>
+        <w:t xml:space="preserve"> via une suite de rotations de </w:t>
+      </w:r>
+      <w:proofErr w:type="spellStart"/>
+      <w:r>
+        <w:rPr>
+          <w:rFonts w:eastAsia="Times New Roman"/>
+          <w:lang w:eastAsia="fr-FR"/>
+        </w:rPr>
+        <w:t>Givens</w:t>
+      </w:r>
+      <w:proofErr w:type="spellEnd"/>
+      <w:r>
+        <w:rPr>
+          <w:rFonts w:eastAsia="Times New Roman"/>
+          <w:lang w:eastAsia="fr-FR"/>
+        </w:rPr>
+        <w:t>.</w:t>
+      </w:r>
+    </w:p>
+    <w:p>
+      <w:pPr>
+        <w:pStyle w:val="Titre2"/>
+        <w:rPr>
+          <w:rFonts w:eastAsia="Times New Roman"/>
+        </w:rPr>
+      </w:pPr>
+      <w:r>
+        <w:rPr>
+          <w:rFonts w:eastAsia="Times New Roman"/>
+        </w:rPr>
+        <w:t>2. Principe</w:t>
+      </w:r>
+    </w:p>
+    <w:p>
+      <w:pPr>
+        <w:pStyle w:val="Paragraphedeliste"/>
+        <w:rPr>
+          <w:rFonts w:eastAsia="Times New Roman"/>
+          <w:lang w:eastAsia="fr-FR"/>
+        </w:rPr>
+      </w:pPr>
+      <w:r>
+        <w:rPr>
+          <w:rFonts w:eastAsia="Times New Roman"/>
+          <w:lang w:eastAsia="fr-FR"/>
+        </w:rPr>
+        <w:t>On construit une suite de matrices :</w:t>
+      </w:r>
+    </w:p>
+    <w:p>
+      <w:pPr>
+        <w:pStyle w:val="Paragraphedeliste"/>
+        <w:rPr>
+          <w:lang w:eastAsia="fr-FR"/>
+        </w:rPr>
+      </w:pPr>
+      <w:r>
+        <w:rPr>
+          <w:lang w:eastAsia="fr-FR"/>
+        </w:rPr>
+        <w:drawing>
+          <wp:inline distT="0" distB="0" distL="0" distR="0" wp14:anchorId="6643C2D5" wp14:editId="177E3527">
+            <wp:extent cx="2924583" cy="581106"/>
+            <wp:effectExtent l="0" t="0" r="9525" b="9525"/>
+            <wp:docPr id="2" name="Image 2"/>
+            <wp:cNvGraphicFramePr>
+              <a:graphicFrameLocks xmlns:a="http://schemas.openxmlformats.org/drawingml/2006/main" noChangeAspect="1"/>
+            </wp:cNvGraphicFramePr>
+            <a:graphic xmlns:a="http://schemas.openxmlformats.org/drawingml/2006/main">
+              <a:graphicData uri="http://schemas.openxmlformats.org/drawingml/2006/picture">
+                <pic:pic xmlns:pic="http://schemas.openxmlformats.org/drawingml/2006/picture">
+                  <pic:nvPicPr>
+                    <pic:cNvPr id="1" name=""/>
+                    <pic:cNvPicPr/>
+                  </pic:nvPicPr>
+                  <pic:blipFill>
+                    <a:blip r:embed="rId7"/>
+                    <a:stretch>
+                      <a:fillRect/>
+                    </a:stretch>
+                  </pic:blipFill>
+                  <pic:spPr>
+                    <a:xfrm>
+                      <a:off x="0" y="0"/>
+                      <a:ext cx="2924583" cy="581106"/>
+                    </a:xfrm>
+                    <a:prstGeom prst="rect">
+                      <a:avLst/>
+                    </a:prstGeom>
+                  </pic:spPr>
+                </pic:pic>
+              </a:graphicData>
+            </a:graphic>
+          </wp:inline>
+        </w:drawing>
+      </w:r>
+    </w:p>
+    <w:p>
+      <w:pPr>
+        <w:pStyle w:val="Paragraphedeliste"/>
+        <w:rPr>
+          <w:lang w:eastAsia="fr-FR"/>
+        </w:rPr>
+      </w:pPr>
+      <w:r>
+        <w:rPr>
+          <w:lang w:eastAsia="fr-FR"/>
+        </w:rPr>
+        <w:t>O</w:t>
+      </w:r>
+      <w:r>
+        <w:rPr>
+          <w:rFonts w:eastAsia="Times New Roman"/>
+          <w:lang w:eastAsia="fr-FR"/>
+        </w:rPr>
+        <w:t>ù</w:t>
+      </w:r>
+      <w:r>
+        <w:rPr>
+          <w:lang w:eastAsia="fr-FR"/>
+        </w:rPr>
+        <w:t> :</w:t>
+      </w:r>
+    </w:p>
+    <w:p>
+      <w:pPr>
+        <w:pStyle w:val="Paragraphedeliste"/>
+        <w:rPr>
+          <w:lang w:eastAsia="fr-FR"/>
+        </w:rPr>
+      </w:pPr>
+      <w:r>
+        <w:rPr>
+          <w:rFonts w:eastAsia="Times New Roman"/>
+          <w:lang w:eastAsia="fr-FR"/>
+        </w:rPr>
+        <w:t xml:space="preserve"> </w:t>
+      </w:r>
+      <w:r>
+        <w:rPr>
+          <w:lang w:eastAsia="fr-FR"/>
+        </w:rPr>
+        <w:drawing>
+          <wp:inline distT="0" distB="0" distL="0" distR="0" wp14:anchorId="573122E5" wp14:editId="3824452B">
+            <wp:extent cx="714475" cy="381053"/>
+            <wp:effectExtent l="0" t="0" r="9525" b="0"/>
+            <wp:docPr id="3" name="Image 3"/>
+            <wp:cNvGraphicFramePr>
+              <a:graphicFrameLocks xmlns:a="http://schemas.openxmlformats.org/drawingml/2006/main" noChangeAspect="1"/>
+            </wp:cNvGraphicFramePr>
+            <a:graphic xmlns:a="http://schemas.openxmlformats.org/drawingml/2006/main">
+              <a:graphicData uri="http://schemas.openxmlformats.org/drawingml/2006/picture">
+                <pic:pic xmlns:pic="http://schemas.openxmlformats.org/drawingml/2006/picture">
+                  <pic:nvPicPr>
+                    <pic:cNvPr id="1" name=""/>
+                    <pic:cNvPicPr/>
+                  </pic:nvPicPr>
+                  <pic:blipFill>
+                    <a:blip r:embed="rId8"/>
+                    <a:stretch>
+                      <a:fillRect/>
+                    </a:stretch>
+                  </pic:blipFill>
+                  <pic:spPr>
+                    <a:xfrm>
+                      <a:off x="0" y="0"/>
+                      <a:ext cx="714475" cy="381053"/>
+                    </a:xfrm>
+                    <a:prstGeom prst="rect">
+                      <a:avLst/>
+                    </a:prstGeom>
+                  </pic:spPr>
+                </pic:pic>
+              </a:graphicData>
+            </a:graphic>
+          </wp:inline>
+        </w:drawing>
+      </w:r>
+    </w:p>
+    <w:p>
+      <w:pPr>
+        <w:pStyle w:val="Paragraphedeliste"/>
+        <w:rPr>
+          <w:lang w:eastAsia="fr-FR"/>
+        </w:rPr>
+      </w:pPr>
+      <w:r>
+        <w:rPr>
+          <w:lang w:eastAsia="fr-FR"/>
+        </w:rPr>
+        <w:t>Est</w:t>
+      </w:r>
+      <w:r>
+        <w:rPr>
+          <w:rFonts w:eastAsia="Times New Roman"/>
+          <w:lang w:eastAsia="fr-FR"/>
+        </w:rPr>
+        <w:t xml:space="preserve"> une rotation dans le plan </w:t>
+      </w:r>
+      <w:r>
+        <w:rPr>
+          <w:lang w:eastAsia="fr-FR"/>
+        </w:rPr>
+        <w:t>(</w:t>
+      </w:r>
+      <w:proofErr w:type="spellStart"/>
+      <w:proofErr w:type="gramStart"/>
+      <w:r>
+        <w:rPr>
+          <w:lang w:eastAsia="fr-FR"/>
+        </w:rPr>
+        <w:t>p,q</w:t>
+      </w:r>
+      <w:proofErr w:type="spellEnd"/>
+      <w:proofErr w:type="gramEnd"/>
+      <w:r>
+        <w:rPr>
+          <w:lang w:eastAsia="fr-FR"/>
+        </w:rPr>
+        <w:t>)</w:t>
+      </w:r>
+      <w:r>
+        <w:rPr>
+          <w:rFonts w:eastAsia="Times New Roman"/>
+          <w:lang w:eastAsia="fr-FR"/>
+        </w:rPr>
+        <w:t xml:space="preserve"> a</w:t>
+      </w:r>
+      <w:r>
+        <w:rPr>
+          <w:lang w:eastAsia="fr-FR"/>
+        </w:rPr>
+        <w:t xml:space="preserve">nnulant l’élément </w:t>
+      </w:r>
+      <w:proofErr w:type="spellStart"/>
+      <w:r>
+        <w:rPr>
+          <w:lang w:eastAsia="fr-FR"/>
+        </w:rPr>
+        <w:t>extradiagonal</w:t>
+      </w:r>
+      <w:proofErr w:type="spellEnd"/>
+      <w:r>
+        <w:rPr>
+          <w:lang w:eastAsia="fr-FR"/>
+        </w:rPr>
+        <w:t> :</w:t>
+      </w:r>
+    </w:p>
+    <w:p>
+      <w:pPr>
+        <w:pStyle w:val="Paragraphedeliste"/>
+        <w:rPr>
+          <w:rFonts w:eastAsia="Times New Roman"/>
+          <w:lang w:eastAsia="fr-FR"/>
+        </w:rPr>
+      </w:pPr>
+      <w:r>
+        <w:rPr>
+          <w:lang w:eastAsia="fr-FR"/>
+        </w:rPr>
+        <w:t xml:space="preserve"> </w:t>
+      </w:r>
+      <w:r>
+        <w:rPr>
+          <w:lang w:eastAsia="fr-FR"/>
+        </w:rPr>
+        <w:drawing>
+          <wp:inline distT="0" distB="0" distL="0" distR="0" wp14:anchorId="0C02B775" wp14:editId="6A186DC2">
+            <wp:extent cx="304843" cy="323895"/>
+            <wp:effectExtent l="0" t="0" r="0" b="0"/>
+            <wp:docPr id="4" name="Image 4"/>
+            <wp:cNvGraphicFramePr>
+              <a:graphicFrameLocks xmlns:a="http://schemas.openxmlformats.org/drawingml/2006/main" noChangeAspect="1"/>
+            </wp:cNvGraphicFramePr>
+            <a:graphic xmlns:a="http://schemas.openxmlformats.org/drawingml/2006/main">
+              <a:graphicData uri="http://schemas.openxmlformats.org/drawingml/2006/picture">
+                <pic:pic xmlns:pic="http://schemas.openxmlformats.org/drawingml/2006/picture">
+                  <pic:nvPicPr>
+                    <pic:cNvPr id="1" name=""/>
+                    <pic:cNvPicPr/>
+                  </pic:nvPicPr>
+                  <pic:blipFill>
+                    <a:blip r:embed="rId9"/>
+                    <a:stretch>
+                      <a:fillRect/>
+                    </a:stretch>
+                  </pic:blipFill>
+                  <pic:spPr>
+                    <a:xfrm>
+                      <a:off x="0" y="0"/>
+                      <a:ext cx="304843" cy="323895"/>
+                    </a:xfrm>
+                    <a:prstGeom prst="rect">
+                      <a:avLst/>
+                    </a:prstGeom>
+                  </pic:spPr>
+                </pic:pic>
+              </a:graphicData>
+            </a:graphic>
+          </wp:inline>
+        </w:drawing>
+      </w:r>
+    </w:p>
+    <w:p>
+      <w:pPr>
+        <w:pStyle w:val="Titre2"/>
+        <w:rPr>
+          <w:rFonts w:eastAsia="Times New Roman"/>
+        </w:rPr>
+      </w:pPr>
+      <w:r>
+        <w:rPr>
+          <w:rFonts w:eastAsia="Times New Roman"/>
+        </w:rPr>
+        <w:t>3. Algorithme</w:t>
+      </w:r>
+    </w:p>
+    <w:p>
+      <w:pPr>
+        <w:pStyle w:val="Paragraphedeliste"/>
+        <w:rPr>
+          <w:rFonts w:eastAsia="Times New Roman"/>
+          <w:lang w:eastAsia="fr-FR"/>
+        </w:rPr>
+      </w:pPr>
+      <w:r>
+        <w:rPr>
+          <w:rFonts w:eastAsia="Times New Roman"/>
+          <w:lang w:eastAsia="fr-FR"/>
+        </w:rPr>
+        <w:t xml:space="preserve">Choisir </w:t>
+      </w:r>
+      <w:r>
+        <w:rPr>
+          <w:lang w:eastAsia="fr-FR"/>
+        </w:rPr>
+        <w:t>(</w:t>
+      </w:r>
+      <w:proofErr w:type="spellStart"/>
+      <w:proofErr w:type="gramStart"/>
+      <w:r>
+        <w:rPr>
+          <w:lang w:eastAsia="fr-FR"/>
+        </w:rPr>
+        <w:t>p,q</w:t>
+      </w:r>
+      <w:proofErr w:type="spellEnd"/>
+      <w:proofErr w:type="gramEnd"/>
+      <w:r>
+        <w:rPr>
+          <w:lang w:eastAsia="fr-FR"/>
+        </w:rPr>
+        <w:t>)</w:t>
+      </w:r>
+      <w:r>
+        <w:rPr>
+          <w:rFonts w:eastAsia="Times New Roman"/>
+          <w:lang w:eastAsia="fr-FR"/>
+        </w:rPr>
+        <w:t xml:space="preserve"> tel que </w:t>
+      </w:r>
+      <w:r>
+        <w:rPr>
+          <w:rFonts w:ascii="Cambria Math" w:eastAsia="Times New Roman" w:hAnsi="Cambria Math" w:cs="Cambria Math"/>
+          <w:lang w:eastAsia="fr-FR"/>
+        </w:rPr>
+        <w:t>∣</w:t>
+      </w:r>
+      <w:proofErr w:type="spellStart"/>
+      <w:r>
+        <w:rPr>
+          <w:rFonts w:eastAsia="Times New Roman"/>
+          <w:lang w:eastAsia="fr-FR"/>
+        </w:rPr>
+        <w:t>apq</w:t>
+      </w:r>
+      <w:proofErr w:type="spellEnd"/>
+      <w:r>
+        <w:rPr>
+          <w:rFonts w:ascii="Cambria Math" w:eastAsia="Times New Roman" w:hAnsi="Cambria Math" w:cs="Cambria Math"/>
+          <w:lang w:eastAsia="fr-FR"/>
+        </w:rPr>
+        <w:t>∣</w:t>
+      </w:r>
+      <w:r>
+        <w:rPr>
+          <w:rFonts w:eastAsia="Times New Roman"/>
+          <w:lang w:eastAsia="fr-FR"/>
+        </w:rPr>
+        <w:t xml:space="preserve"> soit maximal</w:t>
+      </w:r>
+      <w:r>
+        <w:rPr>
+          <w:lang w:eastAsia="fr-FR"/>
+        </w:rPr>
+        <w:t xml:space="preserve"> (la plus grande valeur </w:t>
+      </w:r>
+      <w:proofErr w:type="spellStart"/>
+      <w:r>
+        <w:rPr>
+          <w:lang w:eastAsia="fr-FR"/>
+        </w:rPr>
+        <w:t>extradiagonale</w:t>
+      </w:r>
+      <w:proofErr w:type="spellEnd"/>
+      <w:r>
+        <w:rPr>
+          <w:lang w:eastAsia="fr-FR"/>
+        </w:rPr>
+        <w:t xml:space="preserve"> en module)</w:t>
+      </w:r>
+    </w:p>
+    <w:p>
+      <w:pPr>
+        <w:pStyle w:val="Paragraphedeliste"/>
+        <w:rPr>
+          <w:rFonts w:eastAsia="Times New Roman"/>
+          <w:lang w:eastAsia="fr-FR"/>
+        </w:rPr>
+      </w:pPr>
+      <w:r>
+        <w:rPr>
+          <w:rFonts w:eastAsia="Times New Roman"/>
+          <w:lang w:eastAsia="fr-FR"/>
+        </w:rPr>
+        <w:t xml:space="preserve">Calculer </w:t>
+      </w:r>
+      <w:r>
+        <w:rPr>
+          <w:lang w:eastAsia="fr-FR"/>
+        </w:rPr>
+        <w:t>θ</w:t>
+      </w:r>
+      <w:r>
+        <w:rPr>
+          <w:rFonts w:eastAsia="Times New Roman"/>
+          <w:lang w:eastAsia="fr-FR"/>
+        </w:rPr>
+        <w:t xml:space="preserve"> pour annuler </w:t>
+      </w:r>
+      <w:proofErr w:type="spellStart"/>
+      <w:r>
+        <w:rPr>
+          <w:lang w:eastAsia="fr-FR"/>
+        </w:rPr>
+        <w:t>apq</w:t>
+      </w:r>
+      <w:proofErr w:type="spellEnd"/>
+    </w:p>
+    <w:p>
+      <w:pPr>
+        <w:pStyle w:val="Paragraphedeliste"/>
+        <w:rPr>
+          <w:rFonts w:eastAsia="Times New Roman"/>
+          <w:lang w:eastAsia="fr-FR"/>
+        </w:rPr>
+      </w:pPr>
+      <w:r>
+        <w:rPr>
+          <w:rFonts w:eastAsia="Times New Roman"/>
+          <w:lang w:eastAsia="fr-FR"/>
+        </w:rPr>
+        <w:t>Appliquer la transformation</w:t>
+      </w:r>
+    </w:p>
+    <w:p>
+      <w:pPr>
+        <w:pStyle w:val="Paragraphedeliste"/>
+        <w:rPr>
+          <w:rFonts w:eastAsia="Times New Roman"/>
+          <w:lang w:eastAsia="fr-FR"/>
+        </w:rPr>
+      </w:pPr>
+      <w:r>
+        <w:rPr>
+          <w:rFonts w:eastAsia="Times New Roman"/>
+          <w:lang w:eastAsia="fr-FR"/>
+        </w:rPr>
+        <w:t xml:space="preserve">Répéter jusqu’à ce que tous les </w:t>
+      </w:r>
+      <w:proofErr w:type="spellStart"/>
+      <w:r>
+        <w:rPr>
+          <w:rFonts w:eastAsia="Times New Roman"/>
+          <w:lang w:eastAsia="fr-FR"/>
+        </w:rPr>
+        <w:t>extradiagonaux</w:t>
+      </w:r>
+      <w:proofErr w:type="spellEnd"/>
+      <w:r>
+        <w:rPr>
+          <w:rFonts w:eastAsia="Times New Roman"/>
+          <w:lang w:eastAsia="fr-FR"/>
+        </w:rPr>
+        <w:t xml:space="preserve"> soient ≈ 0</w:t>
+      </w:r>
+    </w:p>
+    <w:p>
+      <w:pPr>
+        <w:pStyle w:val="Titre2"/>
+        <w:rPr>
+          <w:rFonts w:eastAsia="Times New Roman"/>
+        </w:rPr>
+      </w:pPr>
+      <w:r>
+        <w:rPr>
+          <w:rFonts w:eastAsia="Times New Roman"/>
+        </w:rPr>
+        <w:t>4. Avantages / Limites</w:t>
+      </w:r>
+    </w:p>
+    <w:p>
+      <w:pPr>
+        <w:pStyle w:val="Paragraphedeliste"/>
+        <w:numPr>
+          <w:ilvl w:val="0"/>
+          <w:numId w:val="2"/>
+        </w:numPr>
+        <w:rPr>
+          <w:lang w:eastAsia="fr-FR"/>
+        </w:rPr>
+      </w:pPr>
+      <w:r>
+        <w:rPr>
+          <w:rFonts w:eastAsia="Times New Roman"/>
+          <w:lang w:eastAsia="fr-FR"/>
+        </w:rPr>
+        <w:t>Précise et convergente pour matrices symé</w:t>
+      </w:r>
+      <w:r>
+        <w:rPr>
+          <w:lang w:eastAsia="fr-FR"/>
+        </w:rPr>
+        <w:t>triques</w:t>
+      </w:r>
+    </w:p>
+    <w:p>
+      <w:pPr>
+        <w:pStyle w:val="Paragraphedeliste"/>
+        <w:numPr>
+          <w:ilvl w:val="0"/>
+          <w:numId w:val="2"/>
+        </w:numPr>
+        <w:rPr>
+          <w:lang w:eastAsia="fr-FR"/>
+        </w:rPr>
+      </w:pPr>
+      <w:r>
+        <w:rPr>
+          <w:rFonts w:eastAsia="Times New Roman"/>
+          <w:lang w:eastAsia="fr-FR"/>
+        </w:rPr>
+        <w:t>Fou</w:t>
+      </w:r>
+      <w:r>
+        <w:rPr>
+          <w:lang w:eastAsia="fr-FR"/>
+        </w:rPr>
+        <w:t>rnit aussi les vecteurs propres</w:t>
+      </w:r>
+    </w:p>
+    <w:p>
+      <w:pPr>
+        <w:pStyle w:val="Paragraphedeliste"/>
+        <w:numPr>
+          <w:ilvl w:val="0"/>
+          <w:numId w:val="2"/>
+        </w:numPr>
+        <w:rPr>
+          <w:lang w:eastAsia="fr-FR"/>
+        </w:rPr>
+      </w:pPr>
+      <w:r>
+        <w:rPr>
+          <w:lang w:eastAsia="fr-FR"/>
+        </w:rPr>
+        <w:t>Lente pour grandes matrices</w:t>
+      </w:r>
+    </w:p>
+    <w:p>
+      <w:pPr>
+        <w:pStyle w:val="Paragraphedeliste"/>
+        <w:numPr>
+          <w:ilvl w:val="0"/>
+          <w:numId w:val="2"/>
+        </w:numPr>
+        <w:rPr>
+          <w:rFonts w:eastAsia="Times New Roman"/>
+          <w:lang w:eastAsia="fr-FR"/>
+        </w:rPr>
+      </w:pPr>
+      <w:r>
+        <w:rPr>
+          <w:rFonts w:eastAsia="Times New Roman"/>
+          <w:lang w:eastAsia="fr-FR"/>
+        </w:rPr>
+        <w:t>Réservée aux matrices symétriques</w:t>
+      </w:r>
+    </w:p>
+    <w:p/>
     <w:sectPr>
-      <w:headerReference w:type="default" r:id="rId6"/>
-      <w:footerReference w:type="default" r:id="rId7"/>
+      <w:headerReference w:type="default" r:id="rId10"/>
+      <w:footerReference w:type="default" r:id="rId11"/>
       <w:pgSz w:w="11906" w:h="16838"/>
       <w:pgMar w:top="1417" w:right="1417" w:bottom="1417" w:left="1417" w:header="708" w:footer="708" w:gutter="0"/>
       <w:cols w:space="708"/>
@@ -22,9 +679,6 @@
 <w:endnotes xmlns:wpc="http://schemas.microsoft.com/office/word/2010/wordprocessingCanvas" xmlns:cx="http://schemas.microsoft.com/office/drawing/2014/chartex" xmlns:mc="http://schemas.openxmlformats.org/markup-compatibility/2006" xmlns:o="urn:schemas-microsoft-com:office:office" xmlns:r="http://schemas.openxmlformats.org/officeDocument/2006/relationships" xmlns:m="http://schemas.openxmlformats.org/officeDocument/2006/math" xmlns:v="urn:schemas-microsoft-com:vml" xmlns:wp14="http://schemas.microsoft.com/office/word/2010/wordprocessingDrawing" xmlns:wp="http://schemas.openxmlformats.org/drawingml/2006/wordprocessingDrawing" xmlns:w10="urn:schemas-microsoft-com:office:word" xmlns:w="http://schemas.openxmlformats.org/wordprocessingml/2006/main" xmlns:w14="http://schemas.microsoft.com/office/word/2010/wordml" xmlns:w15="http://schemas.microsoft.com/office/word/2012/wordml" xmlns:w16se="http://schemas.microsoft.com/office/word/2015/wordml/symex" xmlns:wpg="http://schemas.microsoft.com/office/word/2010/wordprocessingGroup" xmlns:wpi="http://schemas.microsoft.com/office/word/2010/wordprocessingInk" xmlns:wne="http://schemas.microsoft.com/office/word/2006/wordml" xmlns:wps="http://schemas.microsoft.com/office/word/2010/wordprocessingShape" mc:Ignorable="w14 w15 w16se wp14">
   <w:endnote w:type="separator" w:id="-1">
     <w:p>
-      <w:pPr>
-        <w:spacing w:after="0" w:line="240" w:lineRule="auto"/>
-      </w:pPr>
       <w:r>
         <w:separator/>
       </w:r>
@@ -32,9 +686,6 @@
   </w:endnote>
   <w:endnote w:type="continuationSeparator" w:id="0">
     <w:p>
-      <w:pPr>
-        <w:spacing w:after="0" w:line="240" w:lineRule="auto"/>
-      </w:pPr>
       <w:r>
         <w:continuationSeparator/>
       </w:r>
@@ -62,9 +713,6 @@
 <w:footnotes xmlns:wpc="http://schemas.microsoft.com/office/word/2010/wordprocessingCanvas" xmlns:cx="http://schemas.microsoft.com/office/drawing/2014/chartex" xmlns:mc="http://schemas.openxmlformats.org/markup-compatibility/2006" xmlns:o="urn:schemas-microsoft-com:office:office" xmlns:r="http://schemas.openxmlformats.org/officeDocument/2006/relationships" xmlns:m="http://schemas.openxmlformats.org/officeDocument/2006/math" xmlns:v="urn:schemas-microsoft-com:vml" xmlns:wp14="http://schemas.microsoft.com/office/word/2010/wordprocessingDrawing" xmlns:wp="http://schemas.openxmlformats.org/drawingml/2006/wordprocessingDrawing" xmlns:w10="urn:schemas-microsoft-com:office:word" xmlns:w="http://schemas.openxmlformats.org/wordprocessingml/2006/main" xmlns:w14="http://schemas.microsoft.com/office/word/2010/wordml" xmlns:w15="http://schemas.microsoft.com/office/word/2012/wordml" xmlns:w16se="http://schemas.microsoft.com/office/word/2015/wordml/symex" xmlns:wpg="http://schemas.microsoft.com/office/word/2010/wordprocessingGroup" xmlns:wpi="http://schemas.microsoft.com/office/word/2010/wordprocessingInk" xmlns:wne="http://schemas.microsoft.com/office/word/2006/wordml" xmlns:wps="http://schemas.microsoft.com/office/word/2010/wordprocessingShape" mc:Ignorable="w14 w15 w16se wp14">
   <w:footnote w:type="separator" w:id="-1">
     <w:p>
-      <w:pPr>
-        <w:spacing w:after="0" w:line="240" w:lineRule="auto"/>
-      </w:pPr>
       <w:r>
         <w:separator/>
       </w:r>
@@ -72,9 +720,6 @@
   </w:footnote>
   <w:footnote w:type="continuationSeparator" w:id="0">
     <w:p>
-      <w:pPr>
-        <w:spacing w:after="0" w:line="240" w:lineRule="auto"/>
-      </w:pPr>
       <w:r>
         <w:continuationSeparator/>
       </w:r>
@@ -162,22 +807,228 @@
 </w:hdr>
 </file>
 
+<file path=word/numbering.xml><?xml version="1.0" encoding="utf-8"?>
+<w:numbering xmlns:wpc="http://schemas.microsoft.com/office/word/2010/wordprocessingCanvas" xmlns:cx="http://schemas.microsoft.com/office/drawing/2014/chartex" xmlns:mc="http://schemas.openxmlformats.org/markup-compatibility/2006" xmlns:o="urn:schemas-microsoft-com:office:office" xmlns:r="http://schemas.openxmlformats.org/officeDocument/2006/relationships" xmlns:m="http://schemas.openxmlformats.org/officeDocument/2006/math" xmlns:v="urn:schemas-microsoft-com:vml" xmlns:wp14="http://schemas.microsoft.com/office/word/2010/wordprocessingDrawing" xmlns:wp="http://schemas.openxmlformats.org/drawingml/2006/wordprocessingDrawing" xmlns:w10="urn:schemas-microsoft-com:office:word" xmlns:w="http://schemas.openxmlformats.org/wordprocessingml/2006/main" xmlns:w14="http://schemas.microsoft.com/office/word/2010/wordml" xmlns:w15="http://schemas.microsoft.com/office/word/2012/wordml" xmlns:w16se="http://schemas.microsoft.com/office/word/2015/wordml/symex" xmlns:wpg="http://schemas.microsoft.com/office/word/2010/wordprocessingGroup" xmlns:wpi="http://schemas.microsoft.com/office/word/2010/wordprocessingInk" xmlns:wne="http://schemas.microsoft.com/office/word/2006/wordml" xmlns:wps="http://schemas.microsoft.com/office/word/2010/wordprocessingShape" mc:Ignorable="w14 w15 w16se wp14">
+  <w:abstractNum w:abstractNumId="0" w15:restartNumberingAfterBreak="0">
+    <w:nsid w:val="4FD30563"/>
+    <w:multiLevelType w:val="hybridMultilevel"/>
+    <w:tmpl w:val="8FDC771C"/>
+    <w:lvl w:ilvl="0" w:tplc="040C000F">
+      <w:start w:val="1"/>
+      <w:numFmt w:val="decimal"/>
+      <w:lvlText w:val="%1."/>
+      <w:lvlJc w:val="left"/>
+      <w:pPr>
+        <w:ind w:left="1440" w:hanging="360"/>
+      </w:pPr>
+    </w:lvl>
+    <w:lvl w:ilvl="1" w:tplc="040C0019" w:tentative="1">
+      <w:start w:val="1"/>
+      <w:numFmt w:val="lowerLetter"/>
+      <w:lvlText w:val="%2."/>
+      <w:lvlJc w:val="left"/>
+      <w:pPr>
+        <w:ind w:left="2160" w:hanging="360"/>
+      </w:pPr>
+    </w:lvl>
+    <w:lvl w:ilvl="2" w:tplc="040C001B" w:tentative="1">
+      <w:start w:val="1"/>
+      <w:numFmt w:val="lowerRoman"/>
+      <w:lvlText w:val="%3."/>
+      <w:lvlJc w:val="right"/>
+      <w:pPr>
+        <w:ind w:left="2880" w:hanging="180"/>
+      </w:pPr>
+    </w:lvl>
+    <w:lvl w:ilvl="3" w:tplc="040C000F" w:tentative="1">
+      <w:start w:val="1"/>
+      <w:numFmt w:val="decimal"/>
+      <w:lvlText w:val="%4."/>
+      <w:lvlJc w:val="left"/>
+      <w:pPr>
+        <w:ind w:left="3600" w:hanging="360"/>
+      </w:pPr>
+    </w:lvl>
+    <w:lvl w:ilvl="4" w:tplc="040C0019" w:tentative="1">
+      <w:start w:val="1"/>
+      <w:numFmt w:val="lowerLetter"/>
+      <w:lvlText w:val="%5."/>
+      <w:lvlJc w:val="left"/>
+      <w:pPr>
+        <w:ind w:left="4320" w:hanging="360"/>
+      </w:pPr>
+    </w:lvl>
+    <w:lvl w:ilvl="5" w:tplc="040C001B" w:tentative="1">
+      <w:start w:val="1"/>
+      <w:numFmt w:val="lowerRoman"/>
+      <w:lvlText w:val="%6."/>
+      <w:lvlJc w:val="right"/>
+      <w:pPr>
+        <w:ind w:left="5040" w:hanging="180"/>
+      </w:pPr>
+    </w:lvl>
+    <w:lvl w:ilvl="6" w:tplc="040C000F" w:tentative="1">
+      <w:start w:val="1"/>
+      <w:numFmt w:val="decimal"/>
+      <w:lvlText w:val="%7."/>
+      <w:lvlJc w:val="left"/>
+      <w:pPr>
+        <w:ind w:left="5760" w:hanging="360"/>
+      </w:pPr>
+    </w:lvl>
+    <w:lvl w:ilvl="7" w:tplc="040C0019" w:tentative="1">
+      <w:start w:val="1"/>
+      <w:numFmt w:val="lowerLetter"/>
+      <w:lvlText w:val="%8."/>
+      <w:lvlJc w:val="left"/>
+      <w:pPr>
+        <w:ind w:left="6480" w:hanging="360"/>
+      </w:pPr>
+    </w:lvl>
+    <w:lvl w:ilvl="8" w:tplc="040C001B" w:tentative="1">
+      <w:start w:val="1"/>
+      <w:numFmt w:val="lowerRoman"/>
+      <w:lvlText w:val="%9."/>
+      <w:lvlJc w:val="right"/>
+      <w:pPr>
+        <w:ind w:left="7200" w:hanging="180"/>
+      </w:pPr>
+    </w:lvl>
+  </w:abstractNum>
+  <w:abstractNum w:abstractNumId="1" w15:restartNumberingAfterBreak="0">
+    <w:nsid w:val="73292CFE"/>
+    <w:multiLevelType w:val="multilevel"/>
+    <w:tmpl w:val="742C4486"/>
+    <w:lvl w:ilvl="0">
+      <w:start w:val="1"/>
+      <w:numFmt w:val="decimal"/>
+      <w:lvlText w:val="%1."/>
+      <w:lvlJc w:val="left"/>
+      <w:pPr>
+        <w:tabs>
+          <w:tab w:val="num" w:pos="720"/>
+        </w:tabs>
+        <w:ind w:left="720" w:hanging="360"/>
+      </w:pPr>
+    </w:lvl>
+    <w:lvl w:ilvl="1" w:tentative="1">
+      <w:start w:val="1"/>
+      <w:numFmt w:val="decimal"/>
+      <w:lvlText w:val="%2."/>
+      <w:lvlJc w:val="left"/>
+      <w:pPr>
+        <w:tabs>
+          <w:tab w:val="num" w:pos="1440"/>
+        </w:tabs>
+        <w:ind w:left="1440" w:hanging="360"/>
+      </w:pPr>
+    </w:lvl>
+    <w:lvl w:ilvl="2" w:tentative="1">
+      <w:start w:val="1"/>
+      <w:numFmt w:val="decimal"/>
+      <w:lvlText w:val="%3."/>
+      <w:lvlJc w:val="left"/>
+      <w:pPr>
+        <w:tabs>
+          <w:tab w:val="num" w:pos="2160"/>
+        </w:tabs>
+        <w:ind w:left="2160" w:hanging="360"/>
+      </w:pPr>
+    </w:lvl>
+    <w:lvl w:ilvl="3" w:tentative="1">
+      <w:start w:val="1"/>
+      <w:numFmt w:val="decimal"/>
+      <w:lvlText w:val="%4."/>
+      <w:lvlJc w:val="left"/>
+      <w:pPr>
+        <w:tabs>
+          <w:tab w:val="num" w:pos="2880"/>
+        </w:tabs>
+        <w:ind w:left="2880" w:hanging="360"/>
+      </w:pPr>
+    </w:lvl>
+    <w:lvl w:ilvl="4" w:tentative="1">
+      <w:start w:val="1"/>
+      <w:numFmt w:val="decimal"/>
+      <w:lvlText w:val="%5."/>
+      <w:lvlJc w:val="left"/>
+      <w:pPr>
+        <w:tabs>
+          <w:tab w:val="num" w:pos="3600"/>
+        </w:tabs>
+        <w:ind w:left="3600" w:hanging="360"/>
+      </w:pPr>
+    </w:lvl>
+    <w:lvl w:ilvl="5" w:tentative="1">
+      <w:start w:val="1"/>
+      <w:numFmt w:val="decimal"/>
+      <w:lvlText w:val="%6."/>
+      <w:lvlJc w:val="left"/>
+      <w:pPr>
+        <w:tabs>
+          <w:tab w:val="num" w:pos="4320"/>
+        </w:tabs>
+        <w:ind w:left="4320" w:hanging="360"/>
+      </w:pPr>
+    </w:lvl>
+    <w:lvl w:ilvl="6" w:tentative="1">
+      <w:start w:val="1"/>
+      <w:numFmt w:val="decimal"/>
+      <w:lvlText w:val="%7."/>
+      <w:lvlJc w:val="left"/>
+      <w:pPr>
+        <w:tabs>
+          <w:tab w:val="num" w:pos="5040"/>
+        </w:tabs>
+        <w:ind w:left="5040" w:hanging="360"/>
+      </w:pPr>
+    </w:lvl>
+    <w:lvl w:ilvl="7" w:tentative="1">
+      <w:start w:val="1"/>
+      <w:numFmt w:val="decimal"/>
+      <w:lvlText w:val="%8."/>
+      <w:lvlJc w:val="left"/>
+      <w:pPr>
+        <w:tabs>
+          <w:tab w:val="num" w:pos="5760"/>
+        </w:tabs>
+        <w:ind w:left="5760" w:hanging="360"/>
+      </w:pPr>
+    </w:lvl>
+    <w:lvl w:ilvl="8" w:tentative="1">
+      <w:start w:val="1"/>
+      <w:numFmt w:val="decimal"/>
+      <w:lvlText w:val="%9."/>
+      <w:lvlJc w:val="left"/>
+      <w:pPr>
+        <w:tabs>
+          <w:tab w:val="num" w:pos="6480"/>
+        </w:tabs>
+        <w:ind w:left="6480" w:hanging="360"/>
+      </w:pPr>
+    </w:lvl>
+  </w:abstractNum>
+  <w:num w:numId="1">
+    <w:abstractNumId w:val="1"/>
+  </w:num>
+  <w:num w:numId="2">
+    <w:abstractNumId w:val="0"/>
+  </w:num>
+</w:numbering>
+</file>
+
 <file path=word/styles.xml><?xml version="1.0" encoding="utf-8"?>
 <w:styles xmlns:mc="http://schemas.openxmlformats.org/markup-compatibility/2006" xmlns:r="http://schemas.openxmlformats.org/officeDocument/2006/relationships" xmlns:w="http://schemas.openxmlformats.org/wordprocessingml/2006/main" xmlns:w14="http://schemas.microsoft.com/office/word/2010/wordml" xmlns:w15="http://schemas.microsoft.com/office/word/2012/wordml" xmlns:w16se="http://schemas.microsoft.com/office/word/2015/wordml/symex" mc:Ignorable="w14 w15 w16se">
   <w:docDefaults>
     <w:rPrDefault>
       <w:rPr>
-        <w:rFonts w:asciiTheme="minorHAnsi" w:eastAsiaTheme="minorHAnsi" w:hAnsiTheme="minorHAnsi" w:cstheme="minorBidi"/>
+        <w:rFonts w:asciiTheme="minorHAnsi" w:eastAsiaTheme="minorEastAsia" w:hAnsiTheme="minorHAnsi" w:cs="Times New Roman"/>
         <w:sz w:val="22"/>
         <w:szCs w:val="22"/>
         <w:lang w:val="fr-FR" w:eastAsia="en-US" w:bidi="ar-SA"/>
       </w:rPr>
     </w:rPrDefault>
-    <w:pPrDefault>
-      <w:pPr>
-        <w:spacing w:after="160" w:line="259" w:lineRule="auto"/>
-      </w:pPr>
-    </w:pPrDefault>
+    <w:pPrDefault/>
   </w:docDefaults>
   <w:latentStyles w:defLockedState="0" w:defUIPriority="99" w:defSemiHidden="0" w:defUnhideWhenUsed="0" w:defQFormat="0" w:count="371">
     <w:lsdException w:name="Normal" w:uiPriority="0" w:qFormat="1"/>
@@ -214,7 +1065,7 @@
     <w:lsdException w:name="header" w:semiHidden="1" w:unhideWhenUsed="1"/>
     <w:lsdException w:name="footer" w:semiHidden="1" w:unhideWhenUsed="1"/>
     <w:lsdException w:name="index heading" w:semiHidden="1" w:unhideWhenUsed="1"/>
-    <w:lsdException w:name="caption" w:semiHidden="1" w:uiPriority="35" w:unhideWhenUsed="1" w:qFormat="1"/>
+    <w:lsdException w:name="caption" w:semiHidden="1" w:uiPriority="35" w:unhideWhenUsed="1"/>
     <w:lsdException w:name="table of figures" w:semiHidden="1" w:unhideWhenUsed="1"/>
     <w:lsdException w:name="envelope address" w:semiHidden="1" w:unhideWhenUsed="1"/>
     <w:lsdException w:name="envelope return" w:semiHidden="1" w:unhideWhenUsed="1"/>
@@ -555,6 +1406,199 @@
   <w:style w:type="paragraph" w:default="1" w:styleId="Normal">
     <w:name w:val="Normal"/>
     <w:qFormat/>
+    <w:rsid w:val="002B5806"/>
+    <w:rPr>
+      <w:sz w:val="24"/>
+      <w:szCs w:val="24"/>
+    </w:rPr>
+  </w:style>
+  <w:style w:type="paragraph" w:styleId="Titre1">
+    <w:name w:val="heading 1"/>
+    <w:basedOn w:val="Normal"/>
+    <w:next w:val="Normal"/>
+    <w:link w:val="Titre1Car"/>
+    <w:uiPriority w:val="9"/>
+    <w:qFormat/>
+    <w:rsid w:val="002B5806"/>
+    <w:pPr>
+      <w:keepNext/>
+      <w:spacing w:before="240" w:after="60"/>
+      <w:outlineLvl w:val="0"/>
+    </w:pPr>
+    <w:rPr>
+      <w:rFonts w:asciiTheme="majorHAnsi" w:eastAsiaTheme="majorEastAsia" w:hAnsiTheme="majorHAnsi" w:cstheme="majorBidi"/>
+      <w:b/>
+      <w:bCs/>
+      <w:kern w:val="32"/>
+      <w:sz w:val="32"/>
+      <w:szCs w:val="32"/>
+    </w:rPr>
+  </w:style>
+  <w:style w:type="paragraph" w:styleId="Titre2">
+    <w:name w:val="heading 2"/>
+    <w:basedOn w:val="Normal"/>
+    <w:next w:val="Normal"/>
+    <w:link w:val="Titre2Car"/>
+    <w:uiPriority w:val="9"/>
+    <w:unhideWhenUsed/>
+    <w:qFormat/>
+    <w:rsid w:val="002B5806"/>
+    <w:pPr>
+      <w:keepNext/>
+      <w:spacing w:before="240" w:after="60"/>
+      <w:outlineLvl w:val="1"/>
+    </w:pPr>
+    <w:rPr>
+      <w:rFonts w:asciiTheme="majorHAnsi" w:eastAsiaTheme="majorEastAsia" w:hAnsiTheme="majorHAnsi"/>
+      <w:b/>
+      <w:bCs/>
+      <w:i/>
+      <w:iCs/>
+      <w:sz w:val="28"/>
+      <w:szCs w:val="28"/>
+    </w:rPr>
+  </w:style>
+  <w:style w:type="paragraph" w:styleId="Titre3">
+    <w:name w:val="heading 3"/>
+    <w:basedOn w:val="Normal"/>
+    <w:next w:val="Normal"/>
+    <w:link w:val="Titre3Car"/>
+    <w:uiPriority w:val="9"/>
+    <w:unhideWhenUsed/>
+    <w:qFormat/>
+    <w:rsid w:val="002B5806"/>
+    <w:pPr>
+      <w:keepNext/>
+      <w:spacing w:before="240" w:after="60"/>
+      <w:outlineLvl w:val="2"/>
+    </w:pPr>
+    <w:rPr>
+      <w:rFonts w:asciiTheme="majorHAnsi" w:eastAsiaTheme="majorEastAsia" w:hAnsiTheme="majorHAnsi"/>
+      <w:b/>
+      <w:bCs/>
+      <w:sz w:val="26"/>
+      <w:szCs w:val="26"/>
+    </w:rPr>
+  </w:style>
+  <w:style w:type="paragraph" w:styleId="Titre4">
+    <w:name w:val="heading 4"/>
+    <w:basedOn w:val="Normal"/>
+    <w:next w:val="Normal"/>
+    <w:link w:val="Titre4Car"/>
+    <w:uiPriority w:val="9"/>
+    <w:semiHidden/>
+    <w:unhideWhenUsed/>
+    <w:qFormat/>
+    <w:rsid w:val="002B5806"/>
+    <w:pPr>
+      <w:keepNext/>
+      <w:spacing w:before="240" w:after="60"/>
+      <w:outlineLvl w:val="3"/>
+    </w:pPr>
+    <w:rPr>
+      <w:b/>
+      <w:bCs/>
+      <w:sz w:val="28"/>
+      <w:szCs w:val="28"/>
+    </w:rPr>
+  </w:style>
+  <w:style w:type="paragraph" w:styleId="Titre5">
+    <w:name w:val="heading 5"/>
+    <w:basedOn w:val="Normal"/>
+    <w:next w:val="Normal"/>
+    <w:link w:val="Titre5Car"/>
+    <w:uiPriority w:val="9"/>
+    <w:semiHidden/>
+    <w:unhideWhenUsed/>
+    <w:qFormat/>
+    <w:rsid w:val="002B5806"/>
+    <w:pPr>
+      <w:spacing w:before="240" w:after="60"/>
+      <w:outlineLvl w:val="4"/>
+    </w:pPr>
+    <w:rPr>
+      <w:b/>
+      <w:bCs/>
+      <w:i/>
+      <w:iCs/>
+      <w:sz w:val="26"/>
+      <w:szCs w:val="26"/>
+    </w:rPr>
+  </w:style>
+  <w:style w:type="paragraph" w:styleId="Titre6">
+    <w:name w:val="heading 6"/>
+    <w:basedOn w:val="Normal"/>
+    <w:next w:val="Normal"/>
+    <w:link w:val="Titre6Car"/>
+    <w:uiPriority w:val="9"/>
+    <w:semiHidden/>
+    <w:unhideWhenUsed/>
+    <w:qFormat/>
+    <w:rsid w:val="002B5806"/>
+    <w:pPr>
+      <w:spacing w:before="240" w:after="60"/>
+      <w:outlineLvl w:val="5"/>
+    </w:pPr>
+    <w:rPr>
+      <w:b/>
+      <w:bCs/>
+      <w:sz w:val="22"/>
+      <w:szCs w:val="22"/>
+    </w:rPr>
+  </w:style>
+  <w:style w:type="paragraph" w:styleId="Titre7">
+    <w:name w:val="heading 7"/>
+    <w:basedOn w:val="Normal"/>
+    <w:next w:val="Normal"/>
+    <w:link w:val="Titre7Car"/>
+    <w:uiPriority w:val="9"/>
+    <w:semiHidden/>
+    <w:unhideWhenUsed/>
+    <w:qFormat/>
+    <w:rsid w:val="002B5806"/>
+    <w:pPr>
+      <w:spacing w:before="240" w:after="60"/>
+      <w:outlineLvl w:val="6"/>
+    </w:pPr>
+  </w:style>
+  <w:style w:type="paragraph" w:styleId="Titre8">
+    <w:name w:val="heading 8"/>
+    <w:basedOn w:val="Normal"/>
+    <w:next w:val="Normal"/>
+    <w:link w:val="Titre8Car"/>
+    <w:uiPriority w:val="9"/>
+    <w:semiHidden/>
+    <w:unhideWhenUsed/>
+    <w:qFormat/>
+    <w:rsid w:val="002B5806"/>
+    <w:pPr>
+      <w:spacing w:before="240" w:after="60"/>
+      <w:outlineLvl w:val="7"/>
+    </w:pPr>
+    <w:rPr>
+      <w:i/>
+      <w:iCs/>
+    </w:rPr>
+  </w:style>
+  <w:style w:type="paragraph" w:styleId="Titre9">
+    <w:name w:val="heading 9"/>
+    <w:basedOn w:val="Normal"/>
+    <w:next w:val="Normal"/>
+    <w:link w:val="Titre9Car"/>
+    <w:uiPriority w:val="9"/>
+    <w:semiHidden/>
+    <w:unhideWhenUsed/>
+    <w:qFormat/>
+    <w:rsid w:val="002B5806"/>
+    <w:pPr>
+      <w:spacing w:before="240" w:after="60"/>
+      <w:outlineLvl w:val="8"/>
+    </w:pPr>
+    <w:rPr>
+      <w:rFonts w:asciiTheme="majorHAnsi" w:eastAsiaTheme="majorEastAsia" w:hAnsiTheme="majorHAnsi"/>
+      <w:sz w:val="22"/>
+      <w:szCs w:val="22"/>
+    </w:rPr>
   </w:style>
   <w:style w:type="character" w:default="1" w:styleId="Policepardfaut">
     <w:name w:val="Default Paragraph Font"/>
@@ -595,7 +1639,6 @@
         <w:tab w:val="center" w:pos="4536"/>
         <w:tab w:val="right" w:pos="9072"/>
       </w:tabs>
-      <w:spacing w:after="0" w:line="240" w:lineRule="auto"/>
     </w:pPr>
   </w:style>
   <w:style w:type="character" w:customStyle="1" w:styleId="En-tteCar">
@@ -617,7 +1660,6 @@
         <w:tab w:val="center" w:pos="4536"/>
         <w:tab w:val="right" w:pos="9072"/>
       </w:tabs>
-      <w:spacing w:after="0" w:line="240" w:lineRule="auto"/>
     </w:pPr>
   </w:style>
   <w:style w:type="character" w:customStyle="1" w:styleId="PieddepageCar">
@@ -626,6 +1668,412 @@
     <w:link w:val="Pieddepage"/>
     <w:uiPriority w:val="99"/>
     <w:rsid w:val="000F1357"/>
+  </w:style>
+  <w:style w:type="character" w:customStyle="1" w:styleId="Titre2Car">
+    <w:name w:val="Titre 2 Car"/>
+    <w:basedOn w:val="Policepardfaut"/>
+    <w:link w:val="Titre2"/>
+    <w:uiPriority w:val="9"/>
+    <w:rsid w:val="002B5806"/>
+    <w:rPr>
+      <w:rFonts w:asciiTheme="majorHAnsi" w:eastAsiaTheme="majorEastAsia" w:hAnsiTheme="majorHAnsi"/>
+      <w:b/>
+      <w:bCs/>
+      <w:i/>
+      <w:iCs/>
+      <w:sz w:val="28"/>
+      <w:szCs w:val="28"/>
+    </w:rPr>
+  </w:style>
+  <w:style w:type="character" w:customStyle="1" w:styleId="Titre3Car">
+    <w:name w:val="Titre 3 Car"/>
+    <w:basedOn w:val="Policepardfaut"/>
+    <w:link w:val="Titre3"/>
+    <w:uiPriority w:val="9"/>
+    <w:rsid w:val="002B5806"/>
+    <w:rPr>
+      <w:rFonts w:asciiTheme="majorHAnsi" w:eastAsiaTheme="majorEastAsia" w:hAnsiTheme="majorHAnsi"/>
+      <w:b/>
+      <w:bCs/>
+      <w:sz w:val="26"/>
+      <w:szCs w:val="26"/>
+    </w:rPr>
+  </w:style>
+  <w:style w:type="character" w:styleId="lev">
+    <w:name w:val="Strong"/>
+    <w:basedOn w:val="Policepardfaut"/>
+    <w:uiPriority w:val="22"/>
+    <w:qFormat/>
+    <w:rsid w:val="002B5806"/>
+    <w:rPr>
+      <w:b/>
+      <w:bCs/>
+    </w:rPr>
+  </w:style>
+  <w:style w:type="character" w:customStyle="1" w:styleId="katex-mathml">
+    <w:name w:val="katex-mathml"/>
+    <w:basedOn w:val="Policepardfaut"/>
+    <w:rsid w:val="002B5806"/>
+  </w:style>
+  <w:style w:type="character" w:customStyle="1" w:styleId="mord">
+    <w:name w:val="mord"/>
+    <w:basedOn w:val="Policepardfaut"/>
+    <w:rsid w:val="002B5806"/>
+  </w:style>
+  <w:style w:type="character" w:customStyle="1" w:styleId="mopen">
+    <w:name w:val="mopen"/>
+    <w:basedOn w:val="Policepardfaut"/>
+    <w:rsid w:val="002B5806"/>
+  </w:style>
+  <w:style w:type="character" w:customStyle="1" w:styleId="mbin">
+    <w:name w:val="mbin"/>
+    <w:basedOn w:val="Policepardfaut"/>
+    <w:rsid w:val="002B5806"/>
+  </w:style>
+  <w:style w:type="character" w:customStyle="1" w:styleId="mclose">
+    <w:name w:val="mclose"/>
+    <w:basedOn w:val="Policepardfaut"/>
+    <w:rsid w:val="002B5806"/>
+  </w:style>
+  <w:style w:type="character" w:customStyle="1" w:styleId="mrel">
+    <w:name w:val="mrel"/>
+    <w:basedOn w:val="Policepardfaut"/>
+    <w:rsid w:val="002B5806"/>
+  </w:style>
+  <w:style w:type="character" w:customStyle="1" w:styleId="vlist-s">
+    <w:name w:val="vlist-s"/>
+    <w:basedOn w:val="Policepardfaut"/>
+    <w:rsid w:val="002B5806"/>
+  </w:style>
+  <w:style w:type="character" w:customStyle="1" w:styleId="mpunct">
+    <w:name w:val="mpunct"/>
+    <w:basedOn w:val="Policepardfaut"/>
+    <w:rsid w:val="002B5806"/>
+  </w:style>
+  <w:style w:type="character" w:customStyle="1" w:styleId="Titre1Car">
+    <w:name w:val="Titre 1 Car"/>
+    <w:basedOn w:val="Policepardfaut"/>
+    <w:link w:val="Titre1"/>
+    <w:uiPriority w:val="9"/>
+    <w:rsid w:val="002B5806"/>
+    <w:rPr>
+      <w:rFonts w:asciiTheme="majorHAnsi" w:eastAsiaTheme="majorEastAsia" w:hAnsiTheme="majorHAnsi" w:cstheme="majorBidi"/>
+      <w:b/>
+      <w:bCs/>
+      <w:kern w:val="32"/>
+      <w:sz w:val="32"/>
+      <w:szCs w:val="32"/>
+    </w:rPr>
+  </w:style>
+  <w:style w:type="paragraph" w:styleId="Paragraphedeliste">
+    <w:name w:val="List Paragraph"/>
+    <w:basedOn w:val="Normal"/>
+    <w:uiPriority w:val="34"/>
+    <w:qFormat/>
+    <w:rsid w:val="002B5806"/>
+    <w:pPr>
+      <w:ind w:left="720"/>
+      <w:contextualSpacing/>
+    </w:pPr>
+  </w:style>
+  <w:style w:type="character" w:customStyle="1" w:styleId="Titre4Car">
+    <w:name w:val="Titre 4 Car"/>
+    <w:basedOn w:val="Policepardfaut"/>
+    <w:link w:val="Titre4"/>
+    <w:uiPriority w:val="9"/>
+    <w:semiHidden/>
+    <w:rsid w:val="002B5806"/>
+    <w:rPr>
+      <w:b/>
+      <w:bCs/>
+      <w:sz w:val="28"/>
+      <w:szCs w:val="28"/>
+    </w:rPr>
+  </w:style>
+  <w:style w:type="character" w:customStyle="1" w:styleId="Titre5Car">
+    <w:name w:val="Titre 5 Car"/>
+    <w:basedOn w:val="Policepardfaut"/>
+    <w:link w:val="Titre5"/>
+    <w:uiPriority w:val="9"/>
+    <w:semiHidden/>
+    <w:rsid w:val="002B5806"/>
+    <w:rPr>
+      <w:b/>
+      <w:bCs/>
+      <w:i/>
+      <w:iCs/>
+      <w:sz w:val="26"/>
+      <w:szCs w:val="26"/>
+    </w:rPr>
+  </w:style>
+  <w:style w:type="character" w:customStyle="1" w:styleId="Titre6Car">
+    <w:name w:val="Titre 6 Car"/>
+    <w:basedOn w:val="Policepardfaut"/>
+    <w:link w:val="Titre6"/>
+    <w:uiPriority w:val="9"/>
+    <w:semiHidden/>
+    <w:rsid w:val="002B5806"/>
+    <w:rPr>
+      <w:b/>
+      <w:bCs/>
+    </w:rPr>
+  </w:style>
+  <w:style w:type="character" w:customStyle="1" w:styleId="Titre7Car">
+    <w:name w:val="Titre 7 Car"/>
+    <w:basedOn w:val="Policepardfaut"/>
+    <w:link w:val="Titre7"/>
+    <w:uiPriority w:val="9"/>
+    <w:semiHidden/>
+    <w:rsid w:val="002B5806"/>
+    <w:rPr>
+      <w:sz w:val="24"/>
+      <w:szCs w:val="24"/>
+    </w:rPr>
+  </w:style>
+  <w:style w:type="character" w:customStyle="1" w:styleId="Titre8Car">
+    <w:name w:val="Titre 8 Car"/>
+    <w:basedOn w:val="Policepardfaut"/>
+    <w:link w:val="Titre8"/>
+    <w:uiPriority w:val="9"/>
+    <w:semiHidden/>
+    <w:rsid w:val="002B5806"/>
+    <w:rPr>
+      <w:i/>
+      <w:iCs/>
+      <w:sz w:val="24"/>
+      <w:szCs w:val="24"/>
+    </w:rPr>
+  </w:style>
+  <w:style w:type="character" w:customStyle="1" w:styleId="Titre9Car">
+    <w:name w:val="Titre 9 Car"/>
+    <w:basedOn w:val="Policepardfaut"/>
+    <w:link w:val="Titre9"/>
+    <w:uiPriority w:val="9"/>
+    <w:semiHidden/>
+    <w:rsid w:val="002B5806"/>
+    <w:rPr>
+      <w:rFonts w:asciiTheme="majorHAnsi" w:eastAsiaTheme="majorEastAsia" w:hAnsiTheme="majorHAnsi"/>
+    </w:rPr>
+  </w:style>
+  <w:style w:type="paragraph" w:styleId="Titre">
+    <w:name w:val="Title"/>
+    <w:basedOn w:val="Normal"/>
+    <w:next w:val="Normal"/>
+    <w:link w:val="TitreCar"/>
+    <w:uiPriority w:val="10"/>
+    <w:qFormat/>
+    <w:rsid w:val="002B5806"/>
+    <w:pPr>
+      <w:spacing w:before="240" w:after="60"/>
+      <w:jc w:val="center"/>
+      <w:outlineLvl w:val="0"/>
+    </w:pPr>
+    <w:rPr>
+      <w:rFonts w:asciiTheme="majorHAnsi" w:eastAsiaTheme="majorEastAsia" w:hAnsiTheme="majorHAnsi"/>
+      <w:b/>
+      <w:bCs/>
+      <w:kern w:val="28"/>
+      <w:sz w:val="32"/>
+      <w:szCs w:val="32"/>
+    </w:rPr>
+  </w:style>
+  <w:style w:type="character" w:customStyle="1" w:styleId="TitreCar">
+    <w:name w:val="Titre Car"/>
+    <w:basedOn w:val="Policepardfaut"/>
+    <w:link w:val="Titre"/>
+    <w:uiPriority w:val="10"/>
+    <w:rsid w:val="002B5806"/>
+    <w:rPr>
+      <w:rFonts w:asciiTheme="majorHAnsi" w:eastAsiaTheme="majorEastAsia" w:hAnsiTheme="majorHAnsi"/>
+      <w:b/>
+      <w:bCs/>
+      <w:kern w:val="28"/>
+      <w:sz w:val="32"/>
+      <w:szCs w:val="32"/>
+    </w:rPr>
+  </w:style>
+  <w:style w:type="paragraph" w:styleId="Sous-titre">
+    <w:name w:val="Subtitle"/>
+    <w:basedOn w:val="Normal"/>
+    <w:next w:val="Normal"/>
+    <w:link w:val="Sous-titreCar"/>
+    <w:uiPriority w:val="11"/>
+    <w:qFormat/>
+    <w:rsid w:val="002B5806"/>
+    <w:pPr>
+      <w:spacing w:after="60"/>
+      <w:jc w:val="center"/>
+      <w:outlineLvl w:val="1"/>
+    </w:pPr>
+    <w:rPr>
+      <w:rFonts w:asciiTheme="majorHAnsi" w:eastAsiaTheme="majorEastAsia" w:hAnsiTheme="majorHAnsi"/>
+    </w:rPr>
+  </w:style>
+  <w:style w:type="character" w:customStyle="1" w:styleId="Sous-titreCar">
+    <w:name w:val="Sous-titre Car"/>
+    <w:basedOn w:val="Policepardfaut"/>
+    <w:link w:val="Sous-titre"/>
+    <w:uiPriority w:val="11"/>
+    <w:rsid w:val="002B5806"/>
+    <w:rPr>
+      <w:rFonts w:asciiTheme="majorHAnsi" w:eastAsiaTheme="majorEastAsia" w:hAnsiTheme="majorHAnsi"/>
+      <w:sz w:val="24"/>
+      <w:szCs w:val="24"/>
+    </w:rPr>
+  </w:style>
+  <w:style w:type="character" w:styleId="Accentuation">
+    <w:name w:val="Emphasis"/>
+    <w:basedOn w:val="Policepardfaut"/>
+    <w:uiPriority w:val="20"/>
+    <w:qFormat/>
+    <w:rsid w:val="002B5806"/>
+    <w:rPr>
+      <w:rFonts w:asciiTheme="minorHAnsi" w:hAnsiTheme="minorHAnsi"/>
+      <w:b/>
+      <w:i/>
+      <w:iCs/>
+    </w:rPr>
+  </w:style>
+  <w:style w:type="paragraph" w:styleId="Sansinterligne">
+    <w:name w:val="No Spacing"/>
+    <w:basedOn w:val="Normal"/>
+    <w:uiPriority w:val="1"/>
+    <w:qFormat/>
+    <w:rsid w:val="002B5806"/>
+    <w:rPr>
+      <w:szCs w:val="32"/>
+    </w:rPr>
+  </w:style>
+  <w:style w:type="paragraph" w:styleId="Citation">
+    <w:name w:val="Quote"/>
+    <w:basedOn w:val="Normal"/>
+    <w:next w:val="Normal"/>
+    <w:link w:val="CitationCar"/>
+    <w:uiPriority w:val="29"/>
+    <w:qFormat/>
+    <w:rsid w:val="002B5806"/>
+    <w:rPr>
+      <w:i/>
+    </w:rPr>
+  </w:style>
+  <w:style w:type="character" w:customStyle="1" w:styleId="CitationCar">
+    <w:name w:val="Citation Car"/>
+    <w:basedOn w:val="Policepardfaut"/>
+    <w:link w:val="Citation"/>
+    <w:uiPriority w:val="29"/>
+    <w:rsid w:val="002B5806"/>
+    <w:rPr>
+      <w:i/>
+      <w:sz w:val="24"/>
+      <w:szCs w:val="24"/>
+    </w:rPr>
+  </w:style>
+  <w:style w:type="paragraph" w:styleId="Citationintense">
+    <w:name w:val="Intense Quote"/>
+    <w:basedOn w:val="Normal"/>
+    <w:next w:val="Normal"/>
+    <w:link w:val="CitationintenseCar"/>
+    <w:uiPriority w:val="30"/>
+    <w:qFormat/>
+    <w:rsid w:val="002B5806"/>
+    <w:pPr>
+      <w:ind w:left="720" w:right="720"/>
+    </w:pPr>
+    <w:rPr>
+      <w:b/>
+      <w:i/>
+      <w:szCs w:val="22"/>
+    </w:rPr>
+  </w:style>
+  <w:style w:type="character" w:customStyle="1" w:styleId="CitationintenseCar">
+    <w:name w:val="Citation intense Car"/>
+    <w:basedOn w:val="Policepardfaut"/>
+    <w:link w:val="Citationintense"/>
+    <w:uiPriority w:val="30"/>
+    <w:rsid w:val="002B5806"/>
+    <w:rPr>
+      <w:b/>
+      <w:i/>
+      <w:sz w:val="24"/>
+    </w:rPr>
+  </w:style>
+  <w:style w:type="character" w:styleId="Emphaseple">
+    <w:name w:val="Subtle Emphasis"/>
+    <w:uiPriority w:val="19"/>
+    <w:qFormat/>
+    <w:rsid w:val="002B5806"/>
+    <w:rPr>
+      <w:i/>
+      <w:color w:val="5A5A5A" w:themeColor="text1" w:themeTint="A5"/>
+    </w:rPr>
+  </w:style>
+  <w:style w:type="character" w:styleId="Emphaseintense">
+    <w:name w:val="Intense Emphasis"/>
+    <w:basedOn w:val="Policepardfaut"/>
+    <w:uiPriority w:val="21"/>
+    <w:qFormat/>
+    <w:rsid w:val="002B5806"/>
+    <w:rPr>
+      <w:b/>
+      <w:i/>
+      <w:sz w:val="24"/>
+      <w:szCs w:val="24"/>
+      <w:u w:val="single"/>
+    </w:rPr>
+  </w:style>
+  <w:style w:type="character" w:styleId="Rfrenceple">
+    <w:name w:val="Subtle Reference"/>
+    <w:basedOn w:val="Policepardfaut"/>
+    <w:uiPriority w:val="31"/>
+    <w:qFormat/>
+    <w:rsid w:val="002B5806"/>
+    <w:rPr>
+      <w:sz w:val="24"/>
+      <w:szCs w:val="24"/>
+      <w:u w:val="single"/>
+    </w:rPr>
+  </w:style>
+  <w:style w:type="character" w:styleId="Rfrenceintense">
+    <w:name w:val="Intense Reference"/>
+    <w:basedOn w:val="Policepardfaut"/>
+    <w:uiPriority w:val="32"/>
+    <w:qFormat/>
+    <w:rsid w:val="002B5806"/>
+    <w:rPr>
+      <w:b/>
+      <w:sz w:val="24"/>
+      <w:u w:val="single"/>
+    </w:rPr>
+  </w:style>
+  <w:style w:type="character" w:styleId="Titredulivre">
+    <w:name w:val="Book Title"/>
+    <w:basedOn w:val="Policepardfaut"/>
+    <w:uiPriority w:val="33"/>
+    <w:qFormat/>
+    <w:rsid w:val="002B5806"/>
+    <w:rPr>
+      <w:rFonts w:asciiTheme="majorHAnsi" w:eastAsiaTheme="majorEastAsia" w:hAnsiTheme="majorHAnsi"/>
+      <w:b/>
+      <w:i/>
+      <w:sz w:val="24"/>
+      <w:szCs w:val="24"/>
+    </w:rPr>
+  </w:style>
+  <w:style w:type="paragraph" w:styleId="En-ttedetabledesmatires">
+    <w:name w:val="TOC Heading"/>
+    <w:basedOn w:val="Titre1"/>
+    <w:next w:val="Normal"/>
+    <w:uiPriority w:val="39"/>
+    <w:semiHidden/>
+    <w:unhideWhenUsed/>
+    <w:qFormat/>
+    <w:rsid w:val="002B5806"/>
+    <w:pPr>
+      <w:outlineLvl w:val="9"/>
+    </w:pPr>
+    <w:rPr>
+      <w:rFonts w:cs="Times New Roman"/>
+    </w:rPr>
   </w:style>
 </w:styles>
 </file>
@@ -633,7 +2081,7 @@
 <file path=word/theme/theme1.xml><?xml version="1.0" encoding="utf-8"?>
 <a:theme xmlns:a="http://schemas.openxmlformats.org/drawingml/2006/main" name="Thème Office">
   <a:themeElements>
-    <a:clrScheme name="Office">
+    <a:clrScheme name="Rouge orange">
       <a:dk1>
         <a:sysClr val="windowText" lastClr="000000"/>
       </a:dk1>
@@ -641,34 +2089,34 @@
         <a:sysClr val="window" lastClr="FFFFFF"/>
       </a:lt1>
       <a:dk2>
-        <a:srgbClr val="44546A"/>
+        <a:srgbClr val="505046"/>
       </a:dk2>
       <a:lt2>
-        <a:srgbClr val="E7E6E6"/>
+        <a:srgbClr val="EEECE1"/>
       </a:lt2>
       <a:accent1>
-        <a:srgbClr val="5B9BD5"/>
+        <a:srgbClr val="E84C22"/>
       </a:accent1>
       <a:accent2>
-        <a:srgbClr val="ED7D31"/>
+        <a:srgbClr val="FFBD47"/>
       </a:accent2>
       <a:accent3>
-        <a:srgbClr val="A5A5A5"/>
+        <a:srgbClr val="B64926"/>
       </a:accent3>
       <a:accent4>
-        <a:srgbClr val="FFC000"/>
+        <a:srgbClr val="FF8427"/>
       </a:accent4>
       <a:accent5>
-        <a:srgbClr val="4472C4"/>
+        <a:srgbClr val="CC9900"/>
       </a:accent5>
       <a:accent6>
-        <a:srgbClr val="70AD47"/>
+        <a:srgbClr val="B22600"/>
       </a:accent6>
       <a:hlink>
-        <a:srgbClr val="0563C1"/>
+        <a:srgbClr val="CC9900"/>
       </a:hlink>
       <a:folHlink>
-        <a:srgbClr val="954F72"/>
+        <a:srgbClr val="666699"/>
       </a:folHlink>
     </a:clrScheme>
     <a:fontScheme name="Office">

</xml_diff>